<commit_message>
feat: TP2 finalizado 90%
</commit_message>
<xml_diff>
--- a/TP2/documentos/samuel_hermany_DR3_TP2.docx
+++ b/TP2/documentos/samuel_hermany_DR3_TP2.docx
@@ -276,7 +276,7 @@
                                     <w:tag w:val=""/>
                                     <w:id w:val="-650599894"/>
                                     <w:dataBinding w:prefixMappings="xmlns:ns0='http://schemas.microsoft.com/office/2006/coverPageProps' " w:xpath="/ns0:CoverPageProperties[1]/ns0:PublishDate[1]" w:storeItemID="{55AF091B-3C7A-41E3-B477-F2FDAA23CFDA}"/>
-                                    <w:date w:fullDate="2025-11-10T00:00:00Z">
+                                    <w:date w:fullDate="2025-10-11T00:00:00Z">
                                       <w:dateFormat w:val="d/M/yyyy"/>
                                       <w:lid w:val="pt-BR"/>
                                       <w:storeMappedDataAs w:val="dateTime"/>
@@ -301,7 +301,7 @@
                                           <w:sz w:val="28"/>
                                           <w:szCs w:val="28"/>
                                         </w:rPr>
-                                        <w:t>10/11/2025</w:t>
+                                        <w:t>11/10/2025</w:t>
                                       </w:r>
                                     </w:p>
                                   </w:sdtContent>
@@ -3589,7 +3589,7 @@
                               <w:tag w:val=""/>
                               <w:id w:val="-650599894"/>
                               <w:dataBinding w:prefixMappings="xmlns:ns0='http://schemas.microsoft.com/office/2006/coverPageProps' " w:xpath="/ns0:CoverPageProperties[1]/ns0:PublishDate[1]" w:storeItemID="{55AF091B-3C7A-41E3-B477-F2FDAA23CFDA}"/>
-                              <w:date w:fullDate="2025-11-10T00:00:00Z">
+                              <w:date w:fullDate="2025-10-11T00:00:00Z">
                                 <w:dateFormat w:val="d/M/yyyy"/>
                                 <w:lid w:val="pt-BR"/>
                                 <w:storeMappedDataAs w:val="dateTime"/>
@@ -3614,7 +3614,7 @@
                                     <w:sz w:val="28"/>
                                     <w:szCs w:val="28"/>
                                   </w:rPr>
-                                  <w:t>10/11/2025</w:t>
+                                  <w:t>11/10/2025</w:t>
                                 </w:r>
                               </w:p>
                             </w:sdtContent>
@@ -4723,13 +4723,7 @@
         <w:t>Portabilidade</w:t>
       </w:r>
       <w:r>
-        <w:t xml:space="preserve">: o container </w:t>
-      </w:r>
-      <w:r>
-        <w:t xml:space="preserve">Docker </w:t>
-      </w:r>
-      <w:r>
-        <w:t>leva junto todas as dependências da aplicação, garantindo que ela funcione da mesma forma em qualquer ambiente.</w:t>
+        <w:t>: o container Docker leva junto todas as dependências da aplicação, garantindo que ela funcione da mesma forma em qualquer ambiente.</w:t>
       </w:r>
     </w:p>
     <w:p>
@@ -4748,13 +4742,7 @@
         <w:t>Leveza e desempenho</w:t>
       </w:r>
       <w:r>
-        <w:t>: containers Docker</w:t>
-      </w:r>
-      <w:r>
-        <w:t xml:space="preserve"> </w:t>
-      </w:r>
-      <w:r>
-        <w:t>compartilham o mesmo sistema operacional do host, sendo muito mais leves e rápidos que máquinas virtuais.</w:t>
+        <w:t>: containers Docker compartilham o mesmo sistema operacional do host, sendo muito mais leves e rápidos que máquinas virtuais.</w:t>
       </w:r>
     </w:p>
     <w:p>
@@ -4773,13 +4761,7 @@
         <w:t>Inicialização rápida</w:t>
       </w:r>
       <w:r>
-        <w:t>: um container Docker</w:t>
-      </w:r>
-      <w:r>
-        <w:t xml:space="preserve"> </w:t>
-      </w:r>
-      <w:r>
-        <w:t>inicia em segundos, facilitando a escalabilidade e o deploy contínuo.</w:t>
+        <w:t>: um container Docker inicia em segundos, facilitando a escalabilidade e o deploy contínuo.</w:t>
       </w:r>
     </w:p>
     <w:p>
@@ -4798,13 +4780,7 @@
         <w:t>Isolamento</w:t>
       </w:r>
       <w:r>
-        <w:t>: cada container Docker</w:t>
-      </w:r>
-      <w:r>
-        <w:t xml:space="preserve"> </w:t>
-      </w:r>
-      <w:r>
-        <w:t>executa de forma independente, evitando conflitos entre aplicações e dependências.</w:t>
+        <w:t>: cada container Docker executa de forma independente, evitando conflitos entre aplicações e dependências.</w:t>
       </w:r>
     </w:p>
     <w:p>
@@ -4823,13 +4799,7 @@
         <w:t>Escalabilidade</w:t>
       </w:r>
       <w:r>
-        <w:t>: permite criar, replicar e remover containers Docker</w:t>
-      </w:r>
-      <w:r>
-        <w:t xml:space="preserve"> </w:t>
-      </w:r>
-      <w:r>
-        <w:t>facilmente, integrando-se bem com orquestradores como Kubernetes ou Docker Swarm.</w:t>
+        <w:t>: permite criar, replicar e remover containers Docker facilmente, integrando-se bem com orquestradores como Kubernetes ou Docker Swarm.</w:t>
       </w:r>
     </w:p>
     <w:p>
@@ -5152,13 +5122,7 @@
       </w:pPr>
       <w:r>
         <w:lastRenderedPageBreak/>
-        <w:t xml:space="preserve">Cite exemplos de comandos úteis no dia a dia de um </w:t>
-      </w:r>
-      <w:r>
-        <w:t>d</w:t>
-      </w:r>
-      <w:r>
-        <w:t>esenvolvedor que pretende usar o Dockerfile em seus projetos com Spring Boot.</w:t>
+        <w:t>Cite exemplos de comandos úteis no dia a dia de um desenvolvedor que pretende usar o Dockerfile em seus projetos com Spring Boot.</w:t>
       </w:r>
     </w:p>
     <w:p>
@@ -5735,6 +5699,83 @@
       </w:pPr>
       <w:r>
         <w:t xml:space="preserve">Você deverá baixar e configurar o MySQL no Docker usando o Docker CLI e publicar no Docker Hub (Não usar a imagem do MySQL pronta). </w:t>
+      </w:r>
+    </w:p>
+    <w:p>
+      <w:r>
+        <w:t>Dentro da pasta do github tem uma pasta “</w:t>
+      </w:r>
+      <w:r>
+        <w:t>Parte 3</w:t>
+      </w:r>
+      <w:r>
+        <w:t xml:space="preserve">” com um arquivo “REDME.md” e dentro dele esta o passo a passo que eue utilizei para publicar a imagem no </w:t>
+      </w:r>
+      <w:r>
+        <w:rPr>
+          <w:b/>
+          <w:bCs/>
+        </w:rPr>
+        <w:t>DockerHhub</w:t>
+      </w:r>
+      <w:r>
+        <w:t>.</w:t>
+      </w:r>
+    </w:p>
+    <w:p/>
+    <w:p>
+      <w:hyperlink r:id="rId8" w:history="1">
+        <w:r>
+          <w:rPr>
+            <w:rStyle w:val="Hyperlink"/>
+          </w:rPr>
+          <w:t>https://hub.docker.com/repository/docker/samuelhermany1012/mysql-custom</w:t>
+        </w:r>
+      </w:hyperlink>
+    </w:p>
+    <w:p/>
+    <w:p/>
+    <w:p>
+      <w:r>
+        <w:rPr>
+          <w:noProof/>
+        </w:rPr>
+        <w:lastRenderedPageBreak/>
+        <w:drawing>
+          <wp:inline distT="0" distB="0" distL="0" distR="0" wp14:anchorId="01E7407C" wp14:editId="532EF3CE">
+            <wp:extent cx="6479540" cy="2698115"/>
+            <wp:effectExtent l="0" t="0" r="0" b="6985"/>
+            <wp:docPr id="34" name="Picture 34"/>
+            <wp:cNvGraphicFramePr>
+              <a:graphicFrameLocks xmlns:a="http://schemas.openxmlformats.org/drawingml/2006/main" noChangeAspect="1"/>
+            </wp:cNvGraphicFramePr>
+            <a:graphic xmlns:a="http://schemas.openxmlformats.org/drawingml/2006/main">
+              <a:graphicData uri="http://schemas.openxmlformats.org/drawingml/2006/picture">
+                <pic:pic xmlns:pic="http://schemas.openxmlformats.org/drawingml/2006/picture">
+                  <pic:nvPicPr>
+                    <pic:cNvPr id="1" name=""/>
+                    <pic:cNvPicPr/>
+                  </pic:nvPicPr>
+                  <pic:blipFill>
+                    <a:blip r:embed="rId9"/>
+                    <a:stretch>
+                      <a:fillRect/>
+                    </a:stretch>
+                  </pic:blipFill>
+                  <pic:spPr>
+                    <a:xfrm>
+                      <a:off x="0" y="0"/>
+                      <a:ext cx="6479540" cy="2698115"/>
+                    </a:xfrm>
+                    <a:prstGeom prst="rect">
+                      <a:avLst/>
+                    </a:prstGeom>
+                  </pic:spPr>
+                </pic:pic>
+              </a:graphicData>
+            </a:graphic>
+          </wp:inline>
+        </w:drawing>
       </w:r>
     </w:p>
     <w:p/>
@@ -8685,6 +8726,7 @@
   <w:style w:type="character" w:default="1" w:styleId="DefaultParagraphFont">
     <w:name w:val="Default Paragraph Font"/>
     <w:uiPriority w:val="1"/>
+    <w:semiHidden/>
     <w:unhideWhenUsed/>
   </w:style>
   <w:style w:type="table" w:default="1" w:styleId="TableNormal">

</xml_diff>